<commit_message>
Funtionele test - uitvoering en conlussie aangepast.
</commit_message>
<xml_diff>
--- a/Documentatie/Kerntaak 2/8.1 Functionele test - Uitvoering en conclusie .docx
+++ b/Documentatie/Kerntaak 2/8.1 Functionele test - Uitvoering en conclusie .docx
@@ -29,8 +29,14 @@
         <w:p>
           <w:pPr>
             <w:pStyle w:val="Kopvaninhoudsopgave"/>
+            <w:rPr>
+              <w:lang w:val="nl-NL"/>
+            </w:rPr>
           </w:pPr>
           <w:r>
+            <w:rPr>
+              <w:lang w:val="nl-NL"/>
+            </w:rPr>
             <w:t>Inhoudsopgave</w:t>
           </w:r>
         </w:p>
@@ -1166,23 +1172,7 @@
           <w:noProof/>
           <w:lang w:eastAsia="nl-NL"/>
         </w:rPr>
-        <w:t>Ervaring</w:t>
-      </w:r>
-      <w:r>
-        <w:rPr>
-          <w:b/>
-          <w:noProof/>
-          <w:lang w:eastAsia="nl-NL"/>
-        </w:rPr>
-        <w:t xml:space="preserve"> tester</w:t>
-      </w:r>
-      <w:r>
-        <w:rPr>
-          <w:b/>
-          <w:noProof/>
-          <w:lang w:eastAsia="nl-NL"/>
-        </w:rPr>
-        <w:t xml:space="preserve">: </w:t>
+        <w:t xml:space="preserve">Ervaring tester: </w:t>
       </w:r>
       <w:r>
         <w:rPr>
@@ -1238,23 +1228,7 @@
           <w:noProof/>
           <w:lang w:eastAsia="nl-NL"/>
         </w:rPr>
-        <w:t>Ervaring</w:t>
-      </w:r>
-      <w:r>
-        <w:rPr>
-          <w:b/>
-          <w:noProof/>
-          <w:lang w:eastAsia="nl-NL"/>
-        </w:rPr>
-        <w:t xml:space="preserve"> tester</w:t>
-      </w:r>
-      <w:r>
-        <w:rPr>
-          <w:b/>
-          <w:noProof/>
-          <w:lang w:eastAsia="nl-NL"/>
-        </w:rPr>
-        <w:t xml:space="preserve">: </w:t>
+        <w:t xml:space="preserve">Ervaring tester: </w:t>
       </w:r>
       <w:r>
         <w:rPr>
@@ -1304,23 +1278,7 @@
           <w:noProof/>
           <w:lang w:eastAsia="nl-NL"/>
         </w:rPr>
-        <w:t>Ervaring</w:t>
-      </w:r>
-      <w:r>
-        <w:rPr>
-          <w:b/>
-          <w:noProof/>
-          <w:lang w:eastAsia="nl-NL"/>
-        </w:rPr>
-        <w:t xml:space="preserve"> tester</w:t>
-      </w:r>
-      <w:r>
-        <w:rPr>
-          <w:b/>
-          <w:noProof/>
-          <w:lang w:eastAsia="nl-NL"/>
-        </w:rPr>
-        <w:t xml:space="preserve">: </w:t>
+        <w:t xml:space="preserve">Ervaring tester: </w:t>
       </w:r>
       <w:r>
         <w:rPr>
@@ -1366,23 +1324,7 @@
           <w:noProof/>
           <w:lang w:eastAsia="nl-NL"/>
         </w:rPr>
-        <w:t>Ervaring</w:t>
-      </w:r>
-      <w:r>
-        <w:rPr>
-          <w:b/>
-          <w:noProof/>
-          <w:lang w:eastAsia="nl-NL"/>
-        </w:rPr>
-        <w:t xml:space="preserve"> tester</w:t>
-      </w:r>
-      <w:r>
-        <w:rPr>
-          <w:b/>
-          <w:noProof/>
-          <w:lang w:eastAsia="nl-NL"/>
-        </w:rPr>
-        <w:t xml:space="preserve">: </w:t>
+        <w:t xml:space="preserve">Ervaring tester: </w:t>
       </w:r>
       <w:r>
         <w:rPr>
@@ -1443,47 +1385,15 @@
           <w:noProof/>
           <w:lang w:eastAsia="nl-NL"/>
         </w:rPr>
-        <w:t>Ervaring</w:t>
-      </w:r>
-      <w:r>
-        <w:rPr>
-          <w:b/>
-          <w:noProof/>
-          <w:lang w:eastAsia="nl-NL"/>
-        </w:rPr>
-        <w:t xml:space="preserve"> tester</w:t>
-      </w:r>
-      <w:r>
-        <w:rPr>
-          <w:b/>
-          <w:noProof/>
-          <w:lang w:eastAsia="nl-NL"/>
-        </w:rPr>
-        <w:t xml:space="preserve">: </w:t>
-      </w:r>
-      <w:r>
-        <w:rPr>
-          <w:b/>
-          <w:noProof/>
-          <w:lang w:eastAsia="nl-NL"/>
-        </w:rPr>
-        <w:t>Boven de paginatitel komt er een tekstmelding in het rood waarin staat “</w:t>
-      </w:r>
-      <w:r>
-        <w:rPr>
-          <w:b/>
-          <w:noProof/>
-          <w:lang w:eastAsia="nl-NL"/>
-        </w:rPr>
-        <w:t>Er is al een gebruiker met dit e-mailadres geregistreerd.</w:t>
-      </w:r>
-      <w:r>
-        <w:rPr>
-          <w:b/>
-          <w:noProof/>
-          <w:lang w:eastAsia="nl-NL"/>
-        </w:rPr>
-        <w:t>”</w:t>
+        <w:t xml:space="preserve">Ervaring tester: </w:t>
+      </w:r>
+      <w:r>
+        <w:rPr>
+          <w:b/>
+          <w:noProof/>
+          <w:lang w:eastAsia="nl-NL"/>
+        </w:rPr>
+        <w:t>Boven de paginatitel komt er een tekstmelding in het rood waarin staat “Er is al een gebruiker met dit e-mailadres geregistreerd.”</w:t>
       </w:r>
     </w:p>
     <w:p>
@@ -1521,7 +1431,7 @@
           <w:lang w:eastAsia="nl-NL"/>
         </w:rPr>
         <w:drawing>
-          <wp:inline distT="0" distB="0" distL="0" distR="0" wp14:anchorId="1915A1C2" wp14:editId="6DEB4FC3">
+          <wp:inline distT="0" distB="0" distL="0" distR="0" wp14:anchorId="05F1CCA5" wp14:editId="284486F2">
             <wp:extent cx="5590934" cy="2343150"/>
             <wp:effectExtent l="0" t="0" r="0" b="0"/>
             <wp:docPr id="1" name="Picture 1"/>
@@ -1569,23 +1479,7 @@
           <w:noProof/>
           <w:lang w:eastAsia="nl-NL"/>
         </w:rPr>
-        <w:t>Ervaring</w:t>
-      </w:r>
-      <w:r>
-        <w:rPr>
-          <w:b/>
-          <w:noProof/>
-          <w:lang w:eastAsia="nl-NL"/>
-        </w:rPr>
-        <w:t xml:space="preserve"> tester</w:t>
-      </w:r>
-      <w:r>
-        <w:rPr>
-          <w:b/>
-          <w:noProof/>
-          <w:lang w:eastAsia="nl-NL"/>
-        </w:rPr>
-        <w:t xml:space="preserve">: </w:t>
+        <w:t xml:space="preserve">Ervaring tester: </w:t>
       </w:r>
       <w:r>
         <w:rPr>
@@ -1672,23 +1566,7 @@
           <w:noProof/>
           <w:lang w:eastAsia="nl-NL"/>
         </w:rPr>
-        <w:t>Ervaring</w:t>
-      </w:r>
-      <w:r>
-        <w:rPr>
-          <w:b/>
-          <w:noProof/>
-          <w:lang w:eastAsia="nl-NL"/>
-        </w:rPr>
-        <w:t xml:space="preserve"> tester</w:t>
-      </w:r>
-      <w:r>
-        <w:rPr>
-          <w:b/>
-          <w:noProof/>
-          <w:lang w:eastAsia="nl-NL"/>
-        </w:rPr>
-        <w:t xml:space="preserve">: </w:t>
+        <w:t xml:space="preserve">Ervaring tester: </w:t>
       </w:r>
       <w:r>
         <w:rPr>
@@ -1740,23 +1618,7 @@
           <w:noProof/>
           <w:lang w:eastAsia="nl-NL"/>
         </w:rPr>
-        <w:t>Ervaring</w:t>
-      </w:r>
-      <w:r>
-        <w:rPr>
-          <w:b/>
-          <w:noProof/>
-          <w:lang w:eastAsia="nl-NL"/>
-        </w:rPr>
-        <w:t xml:space="preserve"> tester</w:t>
-      </w:r>
-      <w:r>
-        <w:rPr>
-          <w:b/>
-          <w:noProof/>
-          <w:lang w:eastAsia="nl-NL"/>
-        </w:rPr>
-        <w:t xml:space="preserve">: </w:t>
+        <w:t xml:space="preserve">Ervaring tester: </w:t>
       </w:r>
       <w:r>
         <w:rPr>
@@ -1844,23 +1706,7 @@
           <w:noProof/>
           <w:lang w:eastAsia="nl-NL"/>
         </w:rPr>
-        <w:t>Ervaring</w:t>
-      </w:r>
-      <w:r>
-        <w:rPr>
-          <w:b/>
-          <w:noProof/>
-          <w:lang w:eastAsia="nl-NL"/>
-        </w:rPr>
-        <w:t xml:space="preserve"> tester</w:t>
-      </w:r>
-      <w:r>
-        <w:rPr>
-          <w:b/>
-          <w:noProof/>
-          <w:lang w:eastAsia="nl-NL"/>
-        </w:rPr>
-        <w:t xml:space="preserve">: </w:t>
+        <w:t xml:space="preserve">Ervaring tester: </w:t>
       </w:r>
       <w:r>
         <w:rPr>
@@ -1904,23 +1750,7 @@
           <w:noProof/>
           <w:lang w:eastAsia="nl-NL"/>
         </w:rPr>
-        <w:t>Ervaring</w:t>
-      </w:r>
-      <w:r>
-        <w:rPr>
-          <w:b/>
-          <w:noProof/>
-          <w:lang w:eastAsia="nl-NL"/>
-        </w:rPr>
-        <w:t xml:space="preserve"> tester</w:t>
-      </w:r>
-      <w:r>
-        <w:rPr>
-          <w:b/>
-          <w:noProof/>
-          <w:lang w:eastAsia="nl-NL"/>
-        </w:rPr>
-        <w:t xml:space="preserve">: </w:t>
+        <w:t xml:space="preserve">Ervaring tester: </w:t>
       </w:r>
       <w:r>
         <w:rPr>
@@ -1957,23 +1787,7 @@
           <w:noProof/>
           <w:lang w:eastAsia="nl-NL"/>
         </w:rPr>
-        <w:t>Ervaring</w:t>
-      </w:r>
-      <w:r>
-        <w:rPr>
-          <w:b/>
-          <w:noProof/>
-          <w:lang w:eastAsia="nl-NL"/>
-        </w:rPr>
-        <w:t xml:space="preserve"> tester</w:t>
-      </w:r>
-      <w:r>
-        <w:rPr>
-          <w:b/>
-          <w:noProof/>
-          <w:lang w:eastAsia="nl-NL"/>
-        </w:rPr>
-        <w:t xml:space="preserve">: </w:t>
+        <w:t xml:space="preserve">Ervaring tester: </w:t>
       </w:r>
       <w:r>
         <w:rPr>
@@ -1983,8 +1797,6 @@
         </w:rPr>
         <w:t>Als ik een ongeldig e-mailadres invoer en klik op Opvragen!, krijg ik een rode tekstmelding onder het e-mailadres invulveld waarin staat dat het geen geldig e-mailadres is.</w:t>
       </w:r>
-      <w:bookmarkStart w:id="3" w:name="_GoBack"/>
-      <w:bookmarkEnd w:id="3"/>
     </w:p>
     <w:p/>
     <w:p>
@@ -2008,12 +1820,12 @@
           <w:numId w:val="1"/>
         </w:numPr>
       </w:pPr>
-      <w:bookmarkStart w:id="4" w:name="_Toc453151258"/>
+      <w:bookmarkStart w:id="3" w:name="_Toc453151258"/>
       <w:r>
         <w:lastRenderedPageBreak/>
         <w:t>Wachtwoord wijzigen</w:t>
       </w:r>
-      <w:bookmarkEnd w:id="4"/>
+      <w:bookmarkEnd w:id="3"/>
     </w:p>
     <w:p>
       <w:pPr>
@@ -2047,23 +1859,15 @@
           <w:noProof/>
           <w:lang w:eastAsia="nl-NL"/>
         </w:rPr>
-        <w:t>Ervaring</w:t>
-      </w:r>
-      <w:r>
-        <w:rPr>
-          <w:b/>
-          <w:noProof/>
-          <w:lang w:eastAsia="nl-NL"/>
-        </w:rPr>
-        <w:t xml:space="preserve"> tester</w:t>
-      </w:r>
-      <w:r>
-        <w:rPr>
-          <w:b/>
-          <w:noProof/>
-          <w:lang w:eastAsia="nl-NL"/>
-        </w:rPr>
-        <w:t xml:space="preserve">: </w:t>
+        <w:t xml:space="preserve">Ervaring tester: </w:t>
+      </w:r>
+      <w:r>
+        <w:rPr>
+          <w:b/>
+          <w:noProof/>
+          <w:lang w:eastAsia="nl-NL"/>
+        </w:rPr>
+        <w:t xml:space="preserve"> Onder de paginatitel verschijnt er een groene tekstmelding dat mijn wachtwoord succesvol is gewijzigt.</w:t>
       </w:r>
     </w:p>
     <w:p/>
@@ -2099,23 +1903,15 @@
           <w:noProof/>
           <w:lang w:eastAsia="nl-NL"/>
         </w:rPr>
-        <w:t>Ervaring</w:t>
-      </w:r>
-      <w:r>
-        <w:rPr>
-          <w:b/>
-          <w:noProof/>
-          <w:lang w:eastAsia="nl-NL"/>
-        </w:rPr>
-        <w:t xml:space="preserve"> tester</w:t>
-      </w:r>
-      <w:r>
-        <w:rPr>
-          <w:b/>
-          <w:noProof/>
-          <w:lang w:eastAsia="nl-NL"/>
-        </w:rPr>
-        <w:t xml:space="preserve">: </w:t>
+        <w:t xml:space="preserve">Ervaring tester: </w:t>
+      </w:r>
+      <w:r>
+        <w:rPr>
+          <w:b/>
+          <w:noProof/>
+          <w:lang w:eastAsia="nl-NL"/>
+        </w:rPr>
+        <w:t>Na het te korte wachtwoord ingevoerd te hebben in het eerste veld en het tweede veld aangeklikt te hebben, krijg ik een rode tekstmelding onder het eerste wachtwoord veld dat het door mij ingevoerde wachtwoord te kort is dat het op zijn minst 6 tekens dient te bevatten.</w:t>
       </w:r>
     </w:p>
     <w:p>
@@ -2146,40 +1942,38 @@
         </w:rPr>
       </w:pPr>
       <w:r>
-        <w:t xml:space="preserve">Gebruiker vult niet 2 identieke wachtwoorden in. </w:t>
-      </w:r>
-    </w:p>
-    <w:p>
-      <w:pPr>
-        <w:rPr>
-          <w:b/>
-          <w:noProof/>
-          <w:lang w:eastAsia="nl-NL"/>
-        </w:rPr>
-      </w:pPr>
-      <w:r>
-        <w:rPr>
-          <w:b/>
-          <w:noProof/>
-          <w:lang w:eastAsia="nl-NL"/>
-        </w:rPr>
-        <w:t>Ervaring</w:t>
-      </w:r>
-      <w:r>
-        <w:rPr>
-          <w:b/>
-          <w:noProof/>
-          <w:lang w:eastAsia="nl-NL"/>
-        </w:rPr>
-        <w:t xml:space="preserve"> tester</w:t>
-      </w:r>
-      <w:r>
-        <w:rPr>
-          <w:b/>
-          <w:noProof/>
-          <w:lang w:eastAsia="nl-NL"/>
-        </w:rPr>
-        <w:t xml:space="preserve">: </w:t>
+        <w:t xml:space="preserve">Gebruiker vult </w:t>
+      </w:r>
+      <w:r>
+        <w:t>niet 2 identieke wachtwoorden in</w:t>
+      </w:r>
+      <w:r>
+        <w:t xml:space="preserve">. </w:t>
+      </w:r>
+    </w:p>
+    <w:p>
+      <w:pPr>
+        <w:rPr>
+          <w:b/>
+          <w:noProof/>
+          <w:lang w:eastAsia="nl-NL"/>
+        </w:rPr>
+      </w:pPr>
+      <w:r>
+        <w:rPr>
+          <w:b/>
+          <w:noProof/>
+          <w:lang w:eastAsia="nl-NL"/>
+        </w:rPr>
+        <w:t xml:space="preserve">Ervaring tester: </w:t>
+      </w:r>
+      <w:r>
+        <w:rPr>
+          <w:b/>
+          <w:noProof/>
+          <w:lang w:eastAsia="nl-NL"/>
+        </w:rPr>
+        <w:t>Na het invullen van twee wachtwoorden waarvan de tweede anders is dan het eerste wachtwoord en op Wijzig wachtwoord geklikt te hebben, verschijnt er een rode tekstmelding net boven de Wijzig wachtwoord knop waarin staat dat de 2 wachtwoorden niet identiek zijn.</w:t>
       </w:r>
     </w:p>
     <w:p/>
@@ -2204,12 +1998,12 @@
           <w:numId w:val="1"/>
         </w:numPr>
       </w:pPr>
-      <w:bookmarkStart w:id="5" w:name="_Toc453151259"/>
+      <w:bookmarkStart w:id="4" w:name="_Toc453151259"/>
       <w:r>
         <w:lastRenderedPageBreak/>
         <w:t>E-mailadres wijzigen</w:t>
       </w:r>
-      <w:bookmarkEnd w:id="5"/>
+      <w:bookmarkEnd w:id="4"/>
     </w:p>
     <w:p>
       <w:pPr>
@@ -2250,23 +2044,15 @@
           <w:noProof/>
           <w:lang w:eastAsia="nl-NL"/>
         </w:rPr>
-        <w:t>Ervaring</w:t>
-      </w:r>
-      <w:r>
-        <w:rPr>
-          <w:b/>
-          <w:noProof/>
-          <w:lang w:eastAsia="nl-NL"/>
-        </w:rPr>
-        <w:t xml:space="preserve"> tester</w:t>
-      </w:r>
-      <w:r>
-        <w:rPr>
-          <w:b/>
-          <w:noProof/>
-          <w:lang w:eastAsia="nl-NL"/>
-        </w:rPr>
-        <w:t xml:space="preserve">: </w:t>
+        <w:t xml:space="preserve">Ervaring tester: </w:t>
+      </w:r>
+      <w:r>
+        <w:rPr>
+          <w:b/>
+          <w:noProof/>
+          <w:lang w:eastAsia="nl-NL"/>
+        </w:rPr>
+        <w:t>Net onder de paginatitel verschijnt een tekstmelding in het groen waarin staat dat mijn e-mailadres sucesvol gewijzigt is.</w:t>
       </w:r>
     </w:p>
     <w:p/>
@@ -2302,23 +2088,15 @@
           <w:noProof/>
           <w:lang w:eastAsia="nl-NL"/>
         </w:rPr>
-        <w:t>Ervaring</w:t>
-      </w:r>
-      <w:r>
-        <w:rPr>
-          <w:b/>
-          <w:noProof/>
-          <w:lang w:eastAsia="nl-NL"/>
-        </w:rPr>
-        <w:t xml:space="preserve"> tester</w:t>
-      </w:r>
-      <w:r>
-        <w:rPr>
-          <w:b/>
-          <w:noProof/>
-          <w:lang w:eastAsia="nl-NL"/>
-        </w:rPr>
-        <w:t xml:space="preserve">: </w:t>
+        <w:t xml:space="preserve">Ervaring tester: </w:t>
+      </w:r>
+      <w:r>
+        <w:rPr>
+          <w:b/>
+          <w:noProof/>
+          <w:lang w:eastAsia="nl-NL"/>
+        </w:rPr>
+        <w:t xml:space="preserve"> Net onder het eerste invulveld verschijnt er een rode tekstmelding waarin staat dat het ingevulde e-maildres geen correct e-mailadres is.</w:t>
       </w:r>
     </w:p>
     <w:p/>
@@ -2341,39 +2119,83 @@
       </w:r>
     </w:p>
     <w:p>
-      <w:pPr>
-        <w:rPr>
-          <w:b/>
-          <w:noProof/>
-          <w:lang w:eastAsia="nl-NL"/>
-        </w:rPr>
-      </w:pPr>
-      <w:r>
-        <w:rPr>
-          <w:b/>
-          <w:noProof/>
-          <w:lang w:eastAsia="nl-NL"/>
-        </w:rPr>
-        <w:t>Ervaring</w:t>
-      </w:r>
-      <w:r>
-        <w:rPr>
-          <w:b/>
-          <w:noProof/>
-          <w:lang w:eastAsia="nl-NL"/>
-        </w:rPr>
-        <w:t xml:space="preserve"> tester</w:t>
-      </w:r>
-      <w:r>
-        <w:rPr>
-          <w:b/>
-          <w:noProof/>
-          <w:lang w:eastAsia="nl-NL"/>
-        </w:rPr>
-        <w:t xml:space="preserve">: </w:t>
-      </w:r>
-      <w:r>
-        <w:br/>
+      <w:r>
+        <w:t>Er verschijnt een rode tekstmelding net onder het tweede invulveld waarin staat dat de 2 ingevulde e-mailadressen niet overeenkomen.</w:t>
+      </w:r>
+    </w:p>
+    <w:p>
+      <w:pPr>
+        <w:rPr>
+          <w:b/>
+          <w:noProof/>
+          <w:lang w:eastAsia="nl-NL"/>
+        </w:rPr>
+      </w:pPr>
+      <w:r>
+        <w:rPr>
+          <w:b/>
+          <w:noProof/>
+          <w:lang w:eastAsia="nl-NL"/>
+        </w:rPr>
+        <w:t xml:space="preserve">Ervaring tester: </w:t>
+      </w:r>
+    </w:p>
+    <w:p>
+      <w:pPr>
+        <w:rPr>
+          <w:b/>
+          <w:noProof/>
+          <w:lang w:eastAsia="nl-NL"/>
+        </w:rPr>
+      </w:pPr>
+    </w:p>
+    <w:p>
+      <w:pPr>
+        <w:rPr>
+          <w:b/>
+          <w:noProof/>
+          <w:lang w:eastAsia="nl-NL"/>
+        </w:rPr>
+      </w:pPr>
+      <w:r>
+        <w:rPr>
+          <w:b/>
+          <w:noProof/>
+          <w:lang w:eastAsia="nl-NL"/>
+        </w:rPr>
+        <w:t>Situatie 4</w:t>
+      </w:r>
+    </w:p>
+    <w:p>
+      <w:r>
+        <w:t xml:space="preserve">Gebruiker </w:t>
+      </w:r>
+      <w:r>
+        <w:t>gebruikt een e-mailadres die al</w:t>
+      </w:r>
+      <w:r>
+        <w:t xml:space="preserve"> in de database staat (bijvoorbe</w:t>
+      </w:r>
+      <w:r>
+        <w:t>eld het e-mailadres dat al</w:t>
+      </w:r>
+      <w:r>
+        <w:t xml:space="preserve"> gekoppeld is aan het ingelogd account).</w:t>
+      </w:r>
+    </w:p>
+    <w:p>
+      <w:pPr>
+        <w:rPr>
+          <w:b/>
+          <w:noProof/>
+          <w:lang w:eastAsia="nl-NL"/>
+        </w:rPr>
+      </w:pPr>
+      <w:r>
+        <w:rPr>
+          <w:b/>
+        </w:rPr>
+        <w:t>Ervaring gebruiker: Net onder de titel van de pagina verschijnt een rode tekstmelding waarin staat dat het ingevoerde e-mailadres al bestaat in de database.</w:t>
       </w:r>
     </w:p>
     <w:p>
@@ -2397,12 +2219,12 @@
           <w:numId w:val="1"/>
         </w:numPr>
       </w:pPr>
-      <w:bookmarkStart w:id="6" w:name="_Toc453151260"/>
+      <w:bookmarkStart w:id="5" w:name="_Toc453151260"/>
       <w:r>
         <w:lastRenderedPageBreak/>
         <w:t>Film opzoeken met snel zoeken</w:t>
       </w:r>
-      <w:bookmarkEnd w:id="6"/>
+      <w:bookmarkEnd w:id="5"/>
     </w:p>
     <w:p>
       <w:pPr>
@@ -2443,23 +2265,15 @@
           <w:noProof/>
           <w:lang w:eastAsia="nl-NL"/>
         </w:rPr>
-        <w:t>Ervaring</w:t>
-      </w:r>
-      <w:r>
-        <w:rPr>
-          <w:b/>
-          <w:noProof/>
-          <w:lang w:eastAsia="nl-NL"/>
-        </w:rPr>
-        <w:t xml:space="preserve"> tester</w:t>
-      </w:r>
-      <w:r>
-        <w:rPr>
-          <w:b/>
-          <w:noProof/>
-          <w:lang w:eastAsia="nl-NL"/>
-        </w:rPr>
-        <w:t xml:space="preserve">: </w:t>
+        <w:t xml:space="preserve">Ervaring tester: </w:t>
+      </w:r>
+      <w:r>
+        <w:rPr>
+          <w:b/>
+          <w:noProof/>
+          <w:lang w:eastAsia="nl-NL"/>
+        </w:rPr>
+        <w:t>Onder de tekst Zoekterm: op de pagina verschijnt een rode tekstmelding waarin staat dat er geen zoekresultaten zijn om weer te geven en dat ik de zoekterm moet controleren op typfouten en het opnieuw kan proberen.</w:t>
       </w:r>
     </w:p>
     <w:p/>
@@ -2495,23 +2309,15 @@
           <w:noProof/>
           <w:lang w:eastAsia="nl-NL"/>
         </w:rPr>
-        <w:t>Ervaring</w:t>
-      </w:r>
-      <w:r>
-        <w:rPr>
-          <w:b/>
-          <w:noProof/>
-          <w:lang w:eastAsia="nl-NL"/>
-        </w:rPr>
-        <w:t xml:space="preserve"> tester</w:t>
-      </w:r>
-      <w:r>
-        <w:rPr>
-          <w:b/>
-          <w:noProof/>
-          <w:lang w:eastAsia="nl-NL"/>
-        </w:rPr>
-        <w:t xml:space="preserve">: </w:t>
+        <w:t xml:space="preserve">Ervaring tester: </w:t>
+      </w:r>
+      <w:r>
+        <w:rPr>
+          <w:b/>
+          <w:noProof/>
+          <w:lang w:eastAsia="nl-NL"/>
+        </w:rPr>
+        <w:t>De zoekresultaten worden weergegeven net onder de tekst Zoekterm: &lt;mijn zoekterm&gt;. Met de film poster, titel en jaar.</w:t>
       </w:r>
       <w:r>
         <w:br/>
@@ -2538,12 +2344,12 @@
           <w:numId w:val="1"/>
         </w:numPr>
       </w:pPr>
-      <w:bookmarkStart w:id="7" w:name="_Toc453151261"/>
+      <w:bookmarkStart w:id="6" w:name="_Toc453151261"/>
       <w:r>
         <w:lastRenderedPageBreak/>
         <w:t>Film toevoegen aan bekeken/collectie/wishlist/watchlist</w:t>
       </w:r>
-      <w:bookmarkEnd w:id="7"/>
+      <w:bookmarkEnd w:id="6"/>
     </w:p>
     <w:p>
       <w:pPr>
@@ -2584,23 +2390,31 @@
           <w:noProof/>
           <w:lang w:eastAsia="nl-NL"/>
         </w:rPr>
-        <w:t>Ervaring</w:t>
-      </w:r>
-      <w:r>
-        <w:rPr>
-          <w:b/>
-          <w:noProof/>
-          <w:lang w:eastAsia="nl-NL"/>
-        </w:rPr>
-        <w:t xml:space="preserve"> tester</w:t>
-      </w:r>
-      <w:r>
-        <w:rPr>
-          <w:b/>
-          <w:noProof/>
-          <w:lang w:eastAsia="nl-NL"/>
-        </w:rPr>
-        <w:t xml:space="preserve">: </w:t>
+        <w:t xml:space="preserve">Ervaring tester: </w:t>
+      </w:r>
+      <w:r>
+        <w:rPr>
+          <w:b/>
+          <w:noProof/>
+          <w:lang w:eastAsia="nl-NL"/>
+        </w:rPr>
+        <w:t>Net onder de regel met icoontjes voor de lijsten komt er een groene tekstmelding waarin staat dat deze film succesvol is toegevoegd aan mijn lijst (watchlist, wishlist, collectie, bekeken</w:t>
+      </w:r>
+      <w:r>
+        <w:rPr>
+          <w:b/>
+          <w:noProof/>
+          <w:lang w:eastAsia="nl-NL"/>
+        </w:rPr>
+        <w:t>)</w:t>
+      </w:r>
+      <w:r>
+        <w:rPr>
+          <w:b/>
+          <w:noProof/>
+          <w:lang w:eastAsia="nl-NL"/>
+        </w:rPr>
+        <w:t>.</w:t>
       </w:r>
     </w:p>
     <w:p>
@@ -2641,23 +2455,39 @@
           <w:noProof/>
           <w:lang w:eastAsia="nl-NL"/>
         </w:rPr>
-        <w:t>Ervaring</w:t>
-      </w:r>
-      <w:r>
-        <w:rPr>
-          <w:b/>
-          <w:noProof/>
-          <w:lang w:eastAsia="nl-NL"/>
-        </w:rPr>
-        <w:t xml:space="preserve"> tester</w:t>
-      </w:r>
-      <w:r>
-        <w:rPr>
-          <w:b/>
-          <w:noProof/>
-          <w:lang w:eastAsia="nl-NL"/>
-        </w:rPr>
-        <w:t xml:space="preserve">: </w:t>
+        <w:t xml:space="preserve">Ervaring tester: </w:t>
+      </w:r>
+      <w:r>
+        <w:rPr>
+          <w:b/>
+          <w:noProof/>
+          <w:lang w:eastAsia="nl-NL"/>
+        </w:rPr>
+        <w:t xml:space="preserve">Net onder de regel met icoontjes voor de lijsten komt er een rode tekstmelding waarin staat dat ik ingelogd dien te zijn om de film aan een lijst toe te voegen </w:t>
+      </w:r>
+      <w:r>
+        <w:rPr>
+          <w:b/>
+          <w:noProof/>
+          <w:lang w:eastAsia="nl-NL"/>
+        </w:rPr>
+        <w:t>(watchlist, wishlist, collectie, bekeken</w:t>
+      </w:r>
+      <w:r>
+        <w:rPr>
+          <w:b/>
+          <w:noProof/>
+          <w:lang w:eastAsia="nl-NL"/>
+        </w:rPr>
+        <w:t>)</w:t>
+      </w:r>
+      <w:r>
+        <w:rPr>
+          <w:b/>
+          <w:noProof/>
+          <w:lang w:eastAsia="nl-NL"/>
+        </w:rPr>
+        <w:t>.</w:t>
       </w:r>
     </w:p>
     <w:p/>
@@ -2693,23 +2523,39 @@
           <w:noProof/>
           <w:lang w:eastAsia="nl-NL"/>
         </w:rPr>
-        <w:t>Ervaring</w:t>
-      </w:r>
-      <w:r>
-        <w:rPr>
-          <w:b/>
-          <w:noProof/>
-          <w:lang w:eastAsia="nl-NL"/>
-        </w:rPr>
-        <w:t xml:space="preserve"> tester</w:t>
-      </w:r>
-      <w:r>
-        <w:rPr>
-          <w:b/>
-          <w:noProof/>
-          <w:lang w:eastAsia="nl-NL"/>
-        </w:rPr>
-        <w:t xml:space="preserve">: </w:t>
+        <w:t xml:space="preserve">Ervaring tester: </w:t>
+      </w:r>
+      <w:r>
+        <w:rPr>
+          <w:b/>
+          <w:noProof/>
+          <w:lang w:eastAsia="nl-NL"/>
+        </w:rPr>
+        <w:t>N</w:t>
+      </w:r>
+      <w:r>
+        <w:rPr>
+          <w:b/>
+          <w:noProof/>
+          <w:lang w:eastAsia="nl-NL"/>
+        </w:rPr>
+        <w:t>et onder de regel met icoontjes voor de lijsten komt er een rode tekstmelding waarin staat dat</w:t>
+      </w:r>
+      <w:r>
+        <w:rPr>
+          <w:b/>
+          <w:noProof/>
+          <w:lang w:eastAsia="nl-NL"/>
+        </w:rPr>
+        <w:t xml:space="preserve"> de film al reeds is toegevoegd aan de lijst </w:t>
+      </w:r>
+      <w:r>
+        <w:rPr>
+          <w:b/>
+          <w:noProof/>
+          <w:lang w:eastAsia="nl-NL"/>
+        </w:rPr>
+        <w:t>(watchlist, wishlist, collectie, bekeken).</w:t>
       </w:r>
     </w:p>
     <w:p/>
@@ -2734,12 +2580,12 @@
           <w:numId w:val="1"/>
         </w:numPr>
       </w:pPr>
-      <w:bookmarkStart w:id="8" w:name="_Toc453151262"/>
+      <w:bookmarkStart w:id="7" w:name="_Toc453151262"/>
       <w:r>
         <w:lastRenderedPageBreak/>
         <w:t>Film verwijderen uit bekeken/collectie/wishlist/watchlist</w:t>
       </w:r>
-      <w:bookmarkEnd w:id="8"/>
+      <w:bookmarkEnd w:id="7"/>
     </w:p>
     <w:p>
       <w:pPr>
@@ -2780,23 +2626,39 @@
           <w:noProof/>
           <w:lang w:eastAsia="nl-NL"/>
         </w:rPr>
-        <w:t>Ervaring</w:t>
-      </w:r>
-      <w:r>
-        <w:rPr>
-          <w:b/>
-          <w:noProof/>
-          <w:lang w:eastAsia="nl-NL"/>
-        </w:rPr>
-        <w:t xml:space="preserve"> tester</w:t>
-      </w:r>
-      <w:r>
-        <w:rPr>
-          <w:b/>
-          <w:noProof/>
-          <w:lang w:eastAsia="nl-NL"/>
-        </w:rPr>
-        <w:t xml:space="preserve">: </w:t>
+        <w:t xml:space="preserve">Ervaring tester: </w:t>
+      </w:r>
+      <w:r>
+        <w:rPr>
+          <w:b/>
+          <w:noProof/>
+          <w:lang w:eastAsia="nl-NL"/>
+        </w:rPr>
+        <w:t>Er verschijnt heel duidelijk een groene tekstmelding in een groen tekstvak net onder de tekst Persoonlijke lijsten bovenin de pagina waarin de titel van de film staat en dat deze is verwijdert van de desbetreffende lijst</w:t>
+      </w:r>
+      <w:r>
+        <w:rPr>
+          <w:b/>
+          <w:noProof/>
+          <w:lang w:eastAsia="nl-NL"/>
+        </w:rPr>
+        <w:t xml:space="preserve"> (watchlist, wishlist, collectie, bekeken).</w:t>
+      </w:r>
+      <w:r>
+        <w:rPr>
+          <w:b/>
+          <w:noProof/>
+          <w:lang w:eastAsia="nl-NL"/>
+        </w:rPr>
+        <w:t xml:space="preserve"> Er is een kruisje rechtsboven het groene blok, waarme ik de melding kan laten verdwijnen door er op te kl</w:t>
+      </w:r>
+      <w:r>
+        <w:rPr>
+          <w:b/>
+          <w:noProof/>
+          <w:lang w:eastAsia="nl-NL"/>
+        </w:rPr>
+        <w:t>ikken.</w:t>
       </w:r>
     </w:p>
     <w:p/>
@@ -2828,11 +2690,11 @@
           <w:numId w:val="1"/>
         </w:numPr>
       </w:pPr>
-      <w:bookmarkStart w:id="9" w:name="_Toc453151263"/>
+      <w:bookmarkStart w:id="8" w:name="_Toc453151263"/>
       <w:r>
         <w:t>Film pagina bekijken</w:t>
       </w:r>
-      <w:bookmarkEnd w:id="9"/>
+      <w:bookmarkEnd w:id="8"/>
     </w:p>
     <w:p>
       <w:pPr>
@@ -2856,40 +2718,51 @@
     </w:p>
     <w:p>
       <w:r>
-        <w:t xml:space="preserve">Gebruiker klikt op op de home pagina in de kolom Aanbevolen Films één van de films aan. </w:t>
-      </w:r>
-    </w:p>
-    <w:p>
-      <w:pPr>
-        <w:rPr>
-          <w:b/>
-          <w:noProof/>
-          <w:lang w:eastAsia="nl-NL"/>
-        </w:rPr>
-      </w:pPr>
-      <w:r>
-        <w:rPr>
-          <w:b/>
-          <w:noProof/>
-          <w:lang w:eastAsia="nl-NL"/>
-        </w:rPr>
-        <w:t>Ervaring</w:t>
-      </w:r>
-      <w:r>
-        <w:rPr>
-          <w:b/>
-          <w:noProof/>
-          <w:lang w:eastAsia="nl-NL"/>
-        </w:rPr>
-        <w:t xml:space="preserve"> tester</w:t>
-      </w:r>
-      <w:r>
-        <w:rPr>
-          <w:b/>
-          <w:noProof/>
-          <w:lang w:eastAsia="nl-NL"/>
-        </w:rPr>
-        <w:t xml:space="preserve">: </w:t>
+        <w:t>Gebruiker klikt op</w:t>
+      </w:r>
+      <w:r>
+        <w:t xml:space="preserve"> de home pagina in de kolom Aanbevolen Films één van de films aan. </w:t>
+      </w:r>
+    </w:p>
+    <w:p>
+      <w:pPr>
+        <w:rPr>
+          <w:b/>
+          <w:noProof/>
+          <w:lang w:eastAsia="nl-NL"/>
+        </w:rPr>
+      </w:pPr>
+      <w:r>
+        <w:rPr>
+          <w:b/>
+          <w:noProof/>
+          <w:lang w:eastAsia="nl-NL"/>
+        </w:rPr>
+        <w:t xml:space="preserve">Ervaring tester: </w:t>
+      </w:r>
+      <w:r>
+        <w:rPr>
+          <w:b/>
+          <w:noProof/>
+          <w:lang w:eastAsia="nl-NL"/>
+        </w:rPr>
+        <w:t xml:space="preserve">Ik wordt doorgestuurd naar een pagina waar alle informatie over de </w:t>
+      </w:r>
+      <w:r>
+        <w:rPr>
+          <w:b/>
+          <w:noProof/>
+          <w:lang w:eastAsia="nl-NL"/>
+        </w:rPr>
+        <w:t xml:space="preserve">aangeklikte </w:t>
+      </w:r>
+      <w:r>
+        <w:rPr>
+          <w:b/>
+          <w:noProof/>
+          <w:lang w:eastAsia="nl-NL"/>
+        </w:rPr>
+        <w:t xml:space="preserve">film te zien is. </w:t>
       </w:r>
     </w:p>
     <w:p/>
@@ -2925,23 +2798,15 @@
           <w:noProof/>
           <w:lang w:eastAsia="nl-NL"/>
         </w:rPr>
-        <w:t>Ervaring</w:t>
-      </w:r>
-      <w:r>
-        <w:rPr>
-          <w:b/>
-          <w:noProof/>
-          <w:lang w:eastAsia="nl-NL"/>
-        </w:rPr>
-        <w:t xml:space="preserve"> tester</w:t>
-      </w:r>
-      <w:r>
-        <w:rPr>
-          <w:b/>
-          <w:noProof/>
-          <w:lang w:eastAsia="nl-NL"/>
-        </w:rPr>
-        <w:t xml:space="preserve">: </w:t>
+        <w:t xml:space="preserve">Ervaring tester: </w:t>
+      </w:r>
+      <w:r>
+        <w:rPr>
+          <w:b/>
+          <w:noProof/>
+          <w:lang w:eastAsia="nl-NL"/>
+        </w:rPr>
+        <w:t>Ik wordt doorgestuurd naar een pagina waar alle informatie over de aangeklikte film te zien is.</w:t>
       </w:r>
     </w:p>
     <w:p/>
@@ -2977,23 +2842,15 @@
           <w:noProof/>
           <w:lang w:eastAsia="nl-NL"/>
         </w:rPr>
-        <w:t>Ervaring</w:t>
-      </w:r>
-      <w:r>
-        <w:rPr>
-          <w:b/>
-          <w:noProof/>
-          <w:lang w:eastAsia="nl-NL"/>
-        </w:rPr>
-        <w:t xml:space="preserve"> tester</w:t>
-      </w:r>
-      <w:r>
-        <w:rPr>
-          <w:b/>
-          <w:noProof/>
-          <w:lang w:eastAsia="nl-NL"/>
-        </w:rPr>
-        <w:t xml:space="preserve">: </w:t>
+        <w:t xml:space="preserve">Ervaring tester: </w:t>
+      </w:r>
+      <w:r>
+        <w:rPr>
+          <w:b/>
+          <w:noProof/>
+          <w:lang w:eastAsia="nl-NL"/>
+        </w:rPr>
+        <w:t>Ik wordt doorgestuurd naar een pagina waar alle informatie over de aangeklikte film te zien is.</w:t>
       </w:r>
     </w:p>
     <w:p/>
@@ -3018,12 +2875,12 @@
           <w:numId w:val="1"/>
         </w:numPr>
       </w:pPr>
-      <w:bookmarkStart w:id="10" w:name="_Toc453151264"/>
+      <w:bookmarkStart w:id="9" w:name="_Toc453151264"/>
       <w:r>
         <w:lastRenderedPageBreak/>
         <w:t>Contact opnemen</w:t>
       </w:r>
-      <w:bookmarkEnd w:id="10"/>
+      <w:bookmarkEnd w:id="9"/>
     </w:p>
     <w:p>
       <w:pPr>
@@ -3047,40 +2904,27 @@
     </w:p>
     <w:p>
       <w:r>
-        <w:t>Gebruiker gaat naar contact pagina vanuit het menu. Gebruiker vult ongeldig e-mailadres in (bijvoorbeeld zonder een @ teken).</w:t>
-      </w:r>
-    </w:p>
-    <w:p>
-      <w:pPr>
-        <w:rPr>
-          <w:b/>
-          <w:noProof/>
-          <w:lang w:eastAsia="nl-NL"/>
-        </w:rPr>
-      </w:pPr>
-      <w:r>
-        <w:rPr>
-          <w:b/>
-          <w:noProof/>
-          <w:lang w:eastAsia="nl-NL"/>
-        </w:rPr>
-        <w:t>Ervaring</w:t>
-      </w:r>
-      <w:r>
-        <w:rPr>
-          <w:b/>
-          <w:noProof/>
-          <w:lang w:eastAsia="nl-NL"/>
-        </w:rPr>
-        <w:t xml:space="preserve"> tester</w:t>
-      </w:r>
-      <w:r>
-        <w:rPr>
-          <w:b/>
-          <w:noProof/>
-          <w:lang w:eastAsia="nl-NL"/>
-        </w:rPr>
-        <w:t xml:space="preserve">: </w:t>
+        <w:t>Gebruiker gaat naar contact</w:t>
+      </w:r>
+      <w:r>
+        <w:t>pagina vanuit het menu. Gebruiker vult ongeldig e-mailadres in (bijvoorbeeld zonder een @ teken).</w:t>
+      </w:r>
+    </w:p>
+    <w:p>
+      <w:pPr>
+        <w:rPr>
+          <w:b/>
+          <w:noProof/>
+          <w:lang w:eastAsia="nl-NL"/>
+        </w:rPr>
+      </w:pPr>
+      <w:r>
+        <w:rPr>
+          <w:b/>
+          <w:noProof/>
+          <w:lang w:eastAsia="nl-NL"/>
+        </w:rPr>
+        <w:t xml:space="preserve">Ervaring tester: </w:t>
       </w:r>
     </w:p>
     <w:p/>
@@ -3116,23 +2960,15 @@
           <w:noProof/>
           <w:lang w:eastAsia="nl-NL"/>
         </w:rPr>
-        <w:t>Ervaring</w:t>
-      </w:r>
-      <w:r>
-        <w:rPr>
-          <w:b/>
-          <w:noProof/>
-          <w:lang w:eastAsia="nl-NL"/>
-        </w:rPr>
-        <w:t xml:space="preserve"> tester</w:t>
-      </w:r>
-      <w:r>
-        <w:rPr>
-          <w:b/>
-          <w:noProof/>
-          <w:lang w:eastAsia="nl-NL"/>
-        </w:rPr>
-        <w:t xml:space="preserve">: </w:t>
+        <w:t xml:space="preserve">Ervaring tester: </w:t>
+      </w:r>
+      <w:r>
+        <w:rPr>
+          <w:b/>
+          <w:noProof/>
+          <w:lang w:eastAsia="nl-NL"/>
+        </w:rPr>
+        <w:t>Als ik daarna het volgende veld aanklik, komt er een rode tekstmelding onder het e-mailadresinvulveld waarin staat dat het ingevulde e-mailadres geen geldig e-mailadres is.</w:t>
       </w:r>
     </w:p>
     <w:p/>
@@ -3168,23 +3004,15 @@
           <w:noProof/>
           <w:lang w:eastAsia="nl-NL"/>
         </w:rPr>
-        <w:t>Ervaring</w:t>
-      </w:r>
-      <w:r>
-        <w:rPr>
-          <w:b/>
-          <w:noProof/>
-          <w:lang w:eastAsia="nl-NL"/>
-        </w:rPr>
-        <w:t xml:space="preserve"> tester</w:t>
-      </w:r>
-      <w:r>
-        <w:rPr>
-          <w:b/>
-          <w:noProof/>
-          <w:lang w:eastAsia="nl-NL"/>
-        </w:rPr>
-        <w:t xml:space="preserve">: </w:t>
+        <w:t xml:space="preserve">Ervaring tester: </w:t>
+      </w:r>
+      <w:r>
+        <w:rPr>
+          <w:b/>
+          <w:noProof/>
+          <w:lang w:eastAsia="nl-NL"/>
+        </w:rPr>
+        <w:t>Als ik daar op Verstuur klik, komt er een rode tekstmelding onder het Vraag tekstvak te staan waarin staat dat ik minimaal 10 tekens in dien te voeren.</w:t>
       </w:r>
     </w:p>
     <w:p/>
@@ -3220,23 +3048,15 @@
           <w:noProof/>
           <w:lang w:eastAsia="nl-NL"/>
         </w:rPr>
-        <w:t>Ervaring</w:t>
-      </w:r>
-      <w:r>
-        <w:rPr>
-          <w:b/>
-          <w:noProof/>
-          <w:lang w:eastAsia="nl-NL"/>
-        </w:rPr>
-        <w:t xml:space="preserve"> tester</w:t>
-      </w:r>
-      <w:r>
-        <w:rPr>
-          <w:b/>
-          <w:noProof/>
-          <w:lang w:eastAsia="nl-NL"/>
-        </w:rPr>
-        <w:t xml:space="preserve">: </w:t>
+        <w:t xml:space="preserve">Ervaring tester: </w:t>
+      </w:r>
+      <w:r>
+        <w:rPr>
+          <w:b/>
+          <w:noProof/>
+          <w:lang w:eastAsia="nl-NL"/>
+        </w:rPr>
+        <w:t>Er verschijnt een groene tekstmelding net onder de paginatitel waarin staat dat mijn vraag verstuurd is.</w:t>
       </w:r>
     </w:p>
     <w:p>
@@ -3265,12 +3085,12 @@
           <w:numId w:val="1"/>
         </w:numPr>
       </w:pPr>
-      <w:bookmarkStart w:id="11" w:name="_Toc453151265"/>
+      <w:bookmarkStart w:id="10" w:name="_Toc453151265"/>
       <w:r>
         <w:lastRenderedPageBreak/>
         <w:t>Uitloggen</w:t>
       </w:r>
-      <w:bookmarkEnd w:id="11"/>
+      <w:bookmarkEnd w:id="10"/>
     </w:p>
     <w:p>
       <w:pPr>
@@ -3322,7 +3142,7 @@
           <w:lang w:eastAsia="nl-NL"/>
         </w:rPr>
         <w:drawing>
-          <wp:inline distT="0" distB="0" distL="0" distR="0" wp14:anchorId="775FE632" wp14:editId="350EFDD5">
+          <wp:inline distT="0" distB="0" distL="0" distR="0" wp14:anchorId="67F9C3CF" wp14:editId="73D9CA7E">
             <wp:extent cx="4562475" cy="3100466"/>
             <wp:effectExtent l="0" t="0" r="0" b="5080"/>
             <wp:docPr id="40" name="Picture 40"/>
@@ -3379,23 +3199,15 @@
           <w:noProof/>
           <w:lang w:eastAsia="nl-NL"/>
         </w:rPr>
-        <w:t>Ervaring</w:t>
-      </w:r>
-      <w:r>
-        <w:rPr>
-          <w:b/>
-          <w:noProof/>
-          <w:lang w:eastAsia="nl-NL"/>
-        </w:rPr>
-        <w:t xml:space="preserve"> tester</w:t>
-      </w:r>
-      <w:r>
-        <w:rPr>
-          <w:b/>
-          <w:noProof/>
-          <w:lang w:eastAsia="nl-NL"/>
-        </w:rPr>
-        <w:t xml:space="preserve">: </w:t>
+        <w:t xml:space="preserve">Ervaring tester: </w:t>
+      </w:r>
+      <w:r>
+        <w:rPr>
+          <w:b/>
+          <w:noProof/>
+          <w:lang w:eastAsia="nl-NL"/>
+        </w:rPr>
+        <w:t>Volgens mij ben ik nu uitgelogd, ik wordt in ieder geval teruggestuurd naar de Home pagina en in plaats van Uitloggen in de boventste balk staat er nu Inloggen.</w:t>
       </w:r>
     </w:p>
     <w:p>
@@ -3428,7 +3240,7 @@
           <w:lang w:eastAsia="nl-NL"/>
         </w:rPr>
         <w:drawing>
-          <wp:inline distT="0" distB="0" distL="0" distR="0" wp14:anchorId="1B2C9CFD" wp14:editId="198F49C3">
+          <wp:inline distT="0" distB="0" distL="0" distR="0" wp14:anchorId="053A2C01" wp14:editId="23B6C8F4">
             <wp:extent cx="5841310" cy="2066925"/>
             <wp:effectExtent l="0" t="0" r="7620" b="0"/>
             <wp:docPr id="41" name="Picture 41"/>
@@ -3485,23 +3297,8 @@
           <w:noProof/>
           <w:lang w:eastAsia="nl-NL"/>
         </w:rPr>
-        <w:t>Ervaring</w:t>
-      </w:r>
-      <w:r>
-        <w:rPr>
-          <w:b/>
-          <w:noProof/>
-          <w:lang w:eastAsia="nl-NL"/>
-        </w:rPr>
-        <w:t xml:space="preserve"> tester</w:t>
-      </w:r>
-      <w:r>
-        <w:rPr>
-          <w:b/>
-          <w:noProof/>
-          <w:lang w:eastAsia="nl-NL"/>
-        </w:rPr>
-        <w:t xml:space="preserve">: </w:t>
+        <w:lastRenderedPageBreak/>
+        <w:t>Ervaring tester: Volgens mij ben ik nu uitgelogd, ik wordt in ieder geval teruggestuurd naar de Home pagina en in plaats van Uitloggen in de boventste balk staat er nu Inloggen.</w:t>
       </w:r>
     </w:p>
     <w:p/>
@@ -3513,15 +3310,69 @@
           <w:numId w:val="1"/>
         </w:numPr>
       </w:pPr>
-      <w:bookmarkStart w:id="12" w:name="_Toc453151266"/>
-      <w:r>
-        <w:lastRenderedPageBreak/>
-        <w:t>Conclussie en toelichting van ervaringen</w:t>
-      </w:r>
+      <w:bookmarkStart w:id="11" w:name="_Toc453151266"/>
+      <w:r>
+        <w:t>Conclusie</w:t>
+      </w:r>
+      <w:r>
+        <w:t xml:space="preserve"> en toelichting van ervaringen</w:t>
+      </w:r>
+      <w:bookmarkEnd w:id="11"/>
+    </w:p>
+    <w:p/>
+    <w:p>
+      <w:r>
+        <w:t>De meeste functionaliteiten werken goed en zijn duidelijk, echter zitten er nog wat foutjes in de form validatie. Bij het inloggen en het registreren gaat het allemaal goed, echter is het niet heel erg duidelijk als je uitgelogd.</w:t>
+      </w:r>
+      <w:bookmarkStart w:id="12" w:name="_GoBack"/>
       <w:bookmarkEnd w:id="12"/>
     </w:p>
-    <w:p/>
-    <w:p/>
+    <w:p>
+      <w:r>
+        <w:t xml:space="preserve">Ook bij het wijzigen van je e-mailadres op de Mijn Account pagina gaat de validatie niet helemaal goed. Als je eerst een ongeldig e-mailadres </w:t>
+      </w:r>
+      <w:r>
+        <w:t xml:space="preserve">invult </w:t>
+      </w:r>
+      <w:r>
+        <w:t xml:space="preserve">krijg je hier een melding van, echter als je daarna een geldig e-mailadres </w:t>
+      </w:r>
+      <w:r>
+        <w:t>invult</w:t>
+      </w:r>
+      <w:r>
+        <w:t xml:space="preserve"> blijft de foutmelding staan. Als je dan ook nog eens twee verschillende geldige e-mailadressen </w:t>
+      </w:r>
+      <w:r>
+        <w:t xml:space="preserve">invult </w:t>
+      </w:r>
+      <w:r>
+        <w:t xml:space="preserve">krijg je daar ook een melding van. Als je daarna hetzelfde geldige e-mailadres </w:t>
+      </w:r>
+      <w:r>
+        <w:t xml:space="preserve">invult </w:t>
+      </w:r>
+      <w:r>
+        <w:t>die al bekend is in de database blijven de eerder vermelde meldingen staan en krijg je ook nog de melding erbij dat het ingevulde e-mailadres al in de database staat.</w:t>
+      </w:r>
+    </w:p>
+    <w:p>
+      <w:r>
+        <w:t>In een paar gevallen krijg je ook een melding</w:t>
+      </w:r>
+      <w:r>
+        <w:t xml:space="preserve"> die op een kleiner scherm (bijvoorbeeld</w:t>
+      </w:r>
+      <w:r>
+        <w:t xml:space="preserve"> een laptop met een lagere resolutie) bekijkt, net boven je scherm valt waardoor de melding niet eens te zien is in eerste instantie. </w:t>
+      </w:r>
+      <w:r>
+        <w:t>Dit gebeurd bij het wijzigen van je wachtwoord en je e-mailadres op de Mijn Account pagina.</w:t>
+      </w:r>
+      <w:r>
+        <w:t xml:space="preserve"> Dit moet nog eens goed nagekeken worden, ook op andere pagina’s.</w:t>
+      </w:r>
+    </w:p>
     <w:sectPr>
       <w:headerReference w:type="default" r:id="rId11"/>
       <w:footerReference w:type="default" r:id="rId12"/>
@@ -3567,14 +3418,13 @@
     <w:pPr>
       <w:pStyle w:val="Voettekst"/>
     </w:pPr>
+  </w:p>
+  <w:p>
+    <w:pPr>
+      <w:pStyle w:val="Voettekst"/>
+    </w:pPr>
     <w:r>
-      <w:t>Naam</w:t>
-    </w:r>
-    <w:r>
-      <w:t xml:space="preserve"> tester</w:t>
-    </w:r>
-    <w:r>
-      <w:t>:  _____________________________</w:t>
+      <w:t>Tester: _____________________________</w:t>
     </w:r>
   </w:p>
   <w:p>
@@ -3643,7 +3493,7 @@
             <w:b/>
             <w:noProof/>
           </w:rPr>
-          <w:t>5</w:t>
+          <w:t>13</w:t>
         </w:r>
         <w:r>
           <w:rPr>

</xml_diff>